<commit_message>
Cập nhật chữ ký
</commit_message>
<xml_diff>
--- a/MauPhieuKhieuNaiDonDVGT.docx
+++ b/MauPhieuKhieuNaiDonDVGT.docx
@@ -1135,7 +1135,6 @@
     <w:p>
       <w:pPr>
         <w:spacing w:line="360" w:lineRule="auto"/>
-        <w:ind w:firstLine="720"/>
         <w:jc w:val="both"/>
         <w:rPr>
           <w:rFonts w:cs="Times New Roman"/>
@@ -1152,6 +1151,378 @@
         <w:t>Trân trọng kính chào.</w:t>
       </w:r>
     </w:p>
+    <w:tbl>
+      <w:tblPr>
+        <w:tblpPr w:leftFromText="180" w:rightFromText="180" w:vertAnchor="text" w:tblpX="648" w:tblpY="1"/>
+        <w:tblOverlap w:val="never"/>
+        <w:tblW w:w="9319" w:type="dxa"/>
+        <w:tblLook w:val="01E0" w:firstRow="1" w:lastRow="1" w:firstColumn="1" w:lastColumn="1" w:noHBand="0" w:noVBand="0"/>
+      </w:tblPr>
+      <w:tblGrid>
+        <w:gridCol w:w="2421"/>
+        <w:gridCol w:w="6898"/>
+      </w:tblGrid>
+      <w:tr>
+        <w:tc>
+          <w:tcPr>
+            <w:tcW w:w="2421" w:type="dxa"/>
+          </w:tcPr>
+          <w:p>
+            <w:pPr>
+              <w:jc w:val="center"/>
+              <w:rPr>
+                <w:rFonts w:eastAsia="Batang" w:cs="Times New Roman"/>
+                <w:b/>
+                <w:sz w:val="26"/>
+                <w:szCs w:val="26"/>
+                <w:lang w:eastAsia="ko-KR"/>
+              </w:rPr>
+            </w:pPr>
+            <w:r>
+              <w:rPr>
+                <w:rFonts w:eastAsia="Batang" w:cs="Times New Roman"/>
+                <w:b/>
+                <w:sz w:val="26"/>
+                <w:szCs w:val="26"/>
+                <w:lang w:eastAsia="ko-KR"/>
+              </w:rPr>
+              <w:t xml:space="preserve">KT </w:t>
+            </w:r>
+            <w:r>
+              <w:rPr>
+                <w:rFonts w:eastAsia="Batang" w:cs="Times New Roman"/>
+                <w:b/>
+                <w:sz w:val="26"/>
+                <w:szCs w:val="26"/>
+                <w:lang w:eastAsia="ko-KR"/>
+              </w:rPr>
+              <w:t>k</w:t>
+            </w:r>
+            <w:r>
+              <w:rPr>
+                <w:rFonts w:eastAsia="Batang" w:cs="Times New Roman"/>
+                <w:b/>
+                <w:sz w:val="26"/>
+                <w:szCs w:val="26"/>
+                <w:lang w:eastAsia="ko-KR"/>
+              </w:rPr>
+              <w:t xml:space="preserve">hách hàng </w:t>
+            </w:r>
+          </w:p>
+        </w:tc>
+        <w:tc>
+          <w:tcPr>
+            <w:tcW w:w="6898" w:type="dxa"/>
+          </w:tcPr>
+          <w:p>
+            <w:pPr>
+              <w:jc w:val="center"/>
+              <w:rPr>
+                <w:rFonts w:eastAsia="Batang" w:cs="Times New Roman"/>
+                <w:b/>
+                <w:sz w:val="26"/>
+                <w:szCs w:val="26"/>
+                <w:lang w:eastAsia="ko-KR"/>
+              </w:rPr>
+            </w:pPr>
+            <w:r>
+              <w:rPr>
+                <w:rFonts w:eastAsia="Batang" w:cs="Times New Roman"/>
+                <w:b/>
+                <w:sz w:val="26"/>
+                <w:szCs w:val="26"/>
+                <w:lang w:eastAsia="ko-KR"/>
+              </w:rPr>
+              <w:t>Nhân viên tiếp nhận khiếu nại</w:t>
+            </w:r>
+          </w:p>
+        </w:tc>
+      </w:tr>
+      <w:tr>
+        <w:trPr>
+          <w:trHeight w:val="548"/>
+        </w:trPr>
+        <w:tc>
+          <w:tcPr>
+            <w:tcW w:w="2421" w:type="dxa"/>
+          </w:tcPr>
+          <w:p>
+            <w:pPr>
+              <w:jc w:val="center"/>
+              <w:rPr>
+                <w:rFonts w:eastAsia="Batang" w:cs="Times New Roman"/>
+                <w:b/>
+                <w:sz w:val="26"/>
+                <w:szCs w:val="26"/>
+                <w:lang w:eastAsia="ko-KR"/>
+              </w:rPr>
+            </w:pPr>
+            <w:r>
+              <w:rPr>
+                <w:rFonts w:cs="Times New Roman"/>
+                <w:noProof/>
+                <w:color w:val="000000" w:themeColor="text1"/>
+                <w:szCs w:val="24"/>
+              </w:rPr>
+              <w:drawing>
+                <wp:anchor distT="0" distB="0" distL="114300" distR="114300" simplePos="0" relativeHeight="251659264" behindDoc="0" locked="0" layoutInCell="1" allowOverlap="1" wp14:anchorId="36965E0B" wp14:editId="0095787E">
+                  <wp:simplePos x="0" y="0"/>
+                  <wp:positionH relativeFrom="column">
+                    <wp:posOffset>396240</wp:posOffset>
+                  </wp:positionH>
+                  <wp:positionV relativeFrom="paragraph">
+                    <wp:posOffset>50800</wp:posOffset>
+                  </wp:positionV>
+                  <wp:extent cx="650407" cy="464820"/>
+                  <wp:effectExtent l="0" t="0" r="0" b="0"/>
+                  <wp:wrapNone/>
+                  <wp:docPr id="1021109293" name="Picture 1" descr="A blue light painting on a black background&#10;&#10;AI-generated content may be incorrect."/>
+                  <wp:cNvGraphicFramePr>
+                    <a:graphicFrameLocks xmlns:a="http://schemas.openxmlformats.org/drawingml/2006/main" noChangeAspect="1"/>
+                  </wp:cNvGraphicFramePr>
+                  <a:graphic xmlns:a="http://schemas.openxmlformats.org/drawingml/2006/main">
+                    <a:graphicData uri="http://schemas.openxmlformats.org/drawingml/2006/picture">
+                      <pic:pic xmlns:pic="http://schemas.openxmlformats.org/drawingml/2006/picture">
+                        <pic:nvPicPr>
+                          <pic:cNvPr id="1021109293" name="Picture 1" descr="A blue light painting on a black background&#10;&#10;AI-generated content may be incorrect."/>
+                          <pic:cNvPicPr>
+                            <a:picLocks noChangeAspect="1" noChangeArrowheads="1"/>
+                          </pic:cNvPicPr>
+                        </pic:nvPicPr>
+                        <pic:blipFill>
+                          <a:blip r:embed="rId8" cstate="print">
+                            <a:extLst>
+                              <a:ext uri="{28A0092B-C50C-407E-A947-70E740481C1C}">
+                                <a14:useLocalDpi xmlns:a14="http://schemas.microsoft.com/office/drawing/2010/main" val="0"/>
+                              </a:ext>
+                            </a:extLst>
+                          </a:blip>
+                          <a:srcRect/>
+                          <a:stretch>
+                            <a:fillRect/>
+                          </a:stretch>
+                        </pic:blipFill>
+                        <pic:spPr bwMode="auto">
+                          <a:xfrm>
+                            <a:off x="0" y="0"/>
+                            <a:ext cx="650407" cy="464820"/>
+                          </a:xfrm>
+                          <a:prstGeom prst="rect">
+                            <a:avLst/>
+                          </a:prstGeom>
+                          <a:noFill/>
+                          <a:ln>
+                            <a:noFill/>
+                          </a:ln>
+                        </pic:spPr>
+                      </pic:pic>
+                    </a:graphicData>
+                  </a:graphic>
+                  <wp14:sizeRelH relativeFrom="margin">
+                    <wp14:pctWidth>0</wp14:pctWidth>
+                  </wp14:sizeRelH>
+                  <wp14:sizeRelV relativeFrom="margin">
+                    <wp14:pctHeight>0</wp14:pctHeight>
+                  </wp14:sizeRelV>
+                </wp:anchor>
+              </w:drawing>
+            </w:r>
+          </w:p>
+        </w:tc>
+        <w:tc>
+          <w:tcPr>
+            <w:tcW w:w="6898" w:type="dxa"/>
+          </w:tcPr>
+          <w:p>
+            <w:pPr>
+              <w:jc w:val="center"/>
+              <w:rPr>
+                <w:rFonts w:eastAsia="Batang" w:cs="Times New Roman"/>
+                <w:b/>
+                <w:sz w:val="26"/>
+                <w:szCs w:val="26"/>
+                <w:lang w:eastAsia="ko-KR"/>
+              </w:rPr>
+            </w:pPr>
+            <w:r>
+              <w:rPr>
+                <w:rFonts w:cs="Times New Roman"/>
+                <w:noProof/>
+                <w:color w:val="000000" w:themeColor="text1"/>
+                <w:szCs w:val="24"/>
+              </w:rPr>
+              <w:drawing>
+                <wp:anchor distT="0" distB="0" distL="114300" distR="114300" simplePos="0" relativeHeight="251660288" behindDoc="0" locked="0" layoutInCell="1" allowOverlap="1" wp14:anchorId="17C0D46B" wp14:editId="013C1820">
+                  <wp:simplePos x="0" y="0"/>
+                  <wp:positionH relativeFrom="column">
+                    <wp:posOffset>1784985</wp:posOffset>
+                  </wp:positionH>
+                  <wp:positionV relativeFrom="paragraph">
+                    <wp:posOffset>50919</wp:posOffset>
+                  </wp:positionV>
+                  <wp:extent cx="650407" cy="464820"/>
+                  <wp:effectExtent l="0" t="0" r="0" b="0"/>
+                  <wp:wrapNone/>
+                  <wp:docPr id="199873672" name="Picture 1" descr="A blue light painting on a black background&#10;&#10;AI-generated content may be incorrect."/>
+                  <wp:cNvGraphicFramePr>
+                    <a:graphicFrameLocks xmlns:a="http://schemas.openxmlformats.org/drawingml/2006/main" noChangeAspect="1"/>
+                  </wp:cNvGraphicFramePr>
+                  <a:graphic xmlns:a="http://schemas.openxmlformats.org/drawingml/2006/main">
+                    <a:graphicData uri="http://schemas.openxmlformats.org/drawingml/2006/picture">
+                      <pic:pic xmlns:pic="http://schemas.openxmlformats.org/drawingml/2006/picture">
+                        <pic:nvPicPr>
+                          <pic:cNvPr id="199873672" name="Picture 1" descr="A blue light painting on a black background&#10;&#10;AI-generated content may be incorrect."/>
+                          <pic:cNvPicPr>
+                            <a:picLocks noChangeAspect="1" noChangeArrowheads="1"/>
+                          </pic:cNvPicPr>
+                        </pic:nvPicPr>
+                        <pic:blipFill>
+                          <a:blip r:embed="rId8" cstate="print">
+                            <a:extLst>
+                              <a:ext uri="{28A0092B-C50C-407E-A947-70E740481C1C}">
+                                <a14:useLocalDpi xmlns:a14="http://schemas.microsoft.com/office/drawing/2010/main" val="0"/>
+                              </a:ext>
+                            </a:extLst>
+                          </a:blip>
+                          <a:srcRect/>
+                          <a:stretch>
+                            <a:fillRect/>
+                          </a:stretch>
+                        </pic:blipFill>
+                        <pic:spPr bwMode="auto">
+                          <a:xfrm>
+                            <a:off x="0" y="0"/>
+                            <a:ext cx="650407" cy="464820"/>
+                          </a:xfrm>
+                          <a:prstGeom prst="rect">
+                            <a:avLst/>
+                          </a:prstGeom>
+                          <a:noFill/>
+                          <a:ln>
+                            <a:noFill/>
+                          </a:ln>
+                        </pic:spPr>
+                      </pic:pic>
+                    </a:graphicData>
+                  </a:graphic>
+                  <wp14:sizeRelH relativeFrom="margin">
+                    <wp14:pctWidth>0</wp14:pctWidth>
+                  </wp14:sizeRelH>
+                  <wp14:sizeRelV relativeFrom="margin">
+                    <wp14:pctHeight>0</wp14:pctHeight>
+                  </wp14:sizeRelV>
+                </wp:anchor>
+              </w:drawing>
+            </w:r>
+          </w:p>
+        </w:tc>
+      </w:tr>
+      <w:tr>
+        <w:trPr>
+          <w:trHeight w:val="251"/>
+        </w:trPr>
+        <w:tc>
+          <w:tcPr>
+            <w:tcW w:w="2421" w:type="dxa"/>
+          </w:tcPr>
+          <w:p>
+            <w:pPr>
+              <w:jc w:val="center"/>
+              <w:rPr>
+                <w:rFonts w:eastAsia="Batang" w:cs="Times New Roman"/>
+                <w:b/>
+                <w:sz w:val="26"/>
+                <w:szCs w:val="26"/>
+                <w:lang w:eastAsia="ko-KR"/>
+              </w:rPr>
+            </w:pPr>
+          </w:p>
+        </w:tc>
+        <w:tc>
+          <w:tcPr>
+            <w:tcW w:w="6898" w:type="dxa"/>
+          </w:tcPr>
+          <w:p>
+            <w:pPr>
+              <w:jc w:val="center"/>
+              <w:rPr>
+                <w:rFonts w:eastAsia="Batang" w:cs="Times New Roman"/>
+                <w:b/>
+                <w:sz w:val="26"/>
+                <w:szCs w:val="26"/>
+                <w:lang w:eastAsia="ko-KR"/>
+              </w:rPr>
+            </w:pPr>
+          </w:p>
+        </w:tc>
+      </w:tr>
+      <w:tr>
+        <w:tc>
+          <w:tcPr>
+            <w:tcW w:w="2421" w:type="dxa"/>
+          </w:tcPr>
+          <w:p>
+            <w:pPr>
+              <w:jc w:val="center"/>
+              <w:rPr>
+                <w:rFonts w:eastAsia="Batang" w:cs="Times New Roman"/>
+                <w:b/>
+                <w:sz w:val="26"/>
+                <w:szCs w:val="26"/>
+                <w:lang w:eastAsia="ko-KR"/>
+              </w:rPr>
+            </w:pPr>
+            <w:r>
+              <w:rPr>
+                <w:rFonts w:cs="Times New Roman"/>
+                <w:color w:val="000000" w:themeColor="text1"/>
+                <w:szCs w:val="24"/>
+              </w:rPr>
+              <w:t xml:space="preserve">Nguyễn Duy Hải                                                </w:t>
+            </w:r>
+          </w:p>
+        </w:tc>
+        <w:tc>
+          <w:tcPr>
+            <w:tcW w:w="6898" w:type="dxa"/>
+          </w:tcPr>
+          <w:p>
+            <w:pPr>
+              <w:tabs>
+                <w:tab w:val="left" w:pos="669"/>
+              </w:tabs>
+              <w:jc w:val="center"/>
+              <w:rPr>
+                <w:rFonts w:eastAsia="Batang" w:cs="Times New Roman"/>
+                <w:b/>
+                <w:sz w:val="26"/>
+                <w:szCs w:val="26"/>
+                <w:lang w:eastAsia="ko-KR"/>
+              </w:rPr>
+            </w:pPr>
+            <w:r>
+              <w:rPr>
+                <w:rFonts w:cs="Times New Roman"/>
+                <w:color w:val="000000" w:themeColor="text1"/>
+                <w:szCs w:val="24"/>
+              </w:rPr>
+              <w:t>Nguyễn Duy Hải</w:t>
+            </w:r>
+          </w:p>
+          <w:p>
+            <w:pPr>
+              <w:rPr>
+                <w:rFonts w:eastAsia="Batang" w:cs="Times New Roman"/>
+                <w:b/>
+                <w:sz w:val="26"/>
+                <w:szCs w:val="26"/>
+                <w:lang w:eastAsia="ko-KR"/>
+              </w:rPr>
+            </w:pPr>
+          </w:p>
+        </w:tc>
+      </w:tr>
+    </w:tbl>
     <w:p>
       <w:pPr>
         <w:spacing w:line="360" w:lineRule="auto"/>
@@ -1162,281 +1533,6 @@
           <w:szCs w:val="24"/>
         </w:rPr>
       </w:pPr>
-      <w:r>
-        <w:rPr>
-          <w:rFonts w:cs="Times New Roman"/>
-          <w:noProof/>
-          <w:color w:val="000000" w:themeColor="text1"/>
-          <w:szCs w:val="24"/>
-        </w:rPr>
-        <w:drawing>
-          <wp:anchor distT="0" distB="0" distL="114300" distR="114300" simplePos="0" relativeHeight="251660288" behindDoc="0" locked="0" layoutInCell="1" allowOverlap="1" wp14:anchorId="30CAAC0D" wp14:editId="67C7A53B">
-            <wp:simplePos x="0" y="0"/>
-            <wp:positionH relativeFrom="column">
-              <wp:posOffset>3825240</wp:posOffset>
-            </wp:positionH>
-            <wp:positionV relativeFrom="paragraph">
-              <wp:posOffset>170815</wp:posOffset>
-            </wp:positionV>
-            <wp:extent cx="650407" cy="464820"/>
-            <wp:effectExtent l="0" t="0" r="0" b="0"/>
-            <wp:wrapNone/>
-            <wp:docPr id="1599143669" name="Picture 1" descr="A blue letter on a black background&#10;&#10;AI-generated content may be incorrect."/>
-            <wp:cNvGraphicFramePr>
-              <a:graphicFrameLocks xmlns:a="http://schemas.openxmlformats.org/drawingml/2006/main" noChangeAspect="1"/>
-            </wp:cNvGraphicFramePr>
-            <a:graphic xmlns:a="http://schemas.openxmlformats.org/drawingml/2006/main">
-              <a:graphicData uri="http://schemas.openxmlformats.org/drawingml/2006/picture">
-                <pic:pic xmlns:pic="http://schemas.openxmlformats.org/drawingml/2006/picture">
-                  <pic:nvPicPr>
-                    <pic:cNvPr id="1599143669" name="Picture 1" descr="A blue letter on a black background&#10;&#10;AI-generated content may be incorrect."/>
-                    <pic:cNvPicPr>
-                      <a:picLocks noChangeAspect="1" noChangeArrowheads="1"/>
-                    </pic:cNvPicPr>
-                  </pic:nvPicPr>
-                  <pic:blipFill>
-                    <a:blip r:embed="rId8" cstate="print">
-                      <a:extLst>
-                        <a:ext uri="{28A0092B-C50C-407E-A947-70E740481C1C}">
-                          <a14:useLocalDpi xmlns:a14="http://schemas.microsoft.com/office/drawing/2010/main" val="0"/>
-                        </a:ext>
-                      </a:extLst>
-                    </a:blip>
-                    <a:srcRect/>
-                    <a:stretch>
-                      <a:fillRect/>
-                    </a:stretch>
-                  </pic:blipFill>
-                  <pic:spPr bwMode="auto">
-                    <a:xfrm>
-                      <a:off x="0" y="0"/>
-                      <a:ext cx="650407" cy="464820"/>
-                    </a:xfrm>
-                    <a:prstGeom prst="rect">
-                      <a:avLst/>
-                    </a:prstGeom>
-                    <a:noFill/>
-                    <a:ln>
-                      <a:noFill/>
-                    </a:ln>
-                  </pic:spPr>
-                </pic:pic>
-              </a:graphicData>
-            </a:graphic>
-            <wp14:sizeRelH relativeFrom="margin">
-              <wp14:pctWidth>0</wp14:pctWidth>
-            </wp14:sizeRelH>
-            <wp14:sizeRelV relativeFrom="margin">
-              <wp14:pctHeight>0</wp14:pctHeight>
-            </wp14:sizeRelV>
-          </wp:anchor>
-        </w:drawing>
-      </w:r>
-      <w:r>
-        <w:rPr>
-          <w:rFonts w:cs="Times New Roman"/>
-          <w:noProof/>
-          <w:color w:val="000000" w:themeColor="text1"/>
-          <w:szCs w:val="24"/>
-        </w:rPr>
-        <w:drawing>
-          <wp:anchor distT="0" distB="0" distL="114300" distR="114300" simplePos="0" relativeHeight="251658240" behindDoc="0" locked="0" layoutInCell="1" allowOverlap="1" wp14:anchorId="6CDA4B94" wp14:editId="1E27612C">
-            <wp:simplePos x="0" y="0"/>
-            <wp:positionH relativeFrom="column">
-              <wp:posOffset>695325</wp:posOffset>
-            </wp:positionH>
-            <wp:positionV relativeFrom="paragraph">
-              <wp:posOffset>173355</wp:posOffset>
-            </wp:positionV>
-            <wp:extent cx="650407" cy="464820"/>
-            <wp:effectExtent l="0" t="0" r="0" b="0"/>
-            <wp:wrapNone/>
-            <wp:docPr id="1021109293" name="Picture 1"/>
-            <wp:cNvGraphicFramePr>
-              <a:graphicFrameLocks xmlns:a="http://schemas.openxmlformats.org/drawingml/2006/main" noChangeAspect="1"/>
-            </wp:cNvGraphicFramePr>
-            <a:graphic xmlns:a="http://schemas.openxmlformats.org/drawingml/2006/main">
-              <a:graphicData uri="http://schemas.openxmlformats.org/drawingml/2006/picture">
-                <pic:pic xmlns:pic="http://schemas.openxmlformats.org/drawingml/2006/picture">
-                  <pic:nvPicPr>
-                    <pic:cNvPr id="0" name="Picture 1"/>
-                    <pic:cNvPicPr>
-                      <a:picLocks noChangeAspect="1" noChangeArrowheads="1"/>
-                    </pic:cNvPicPr>
-                  </pic:nvPicPr>
-                  <pic:blipFill>
-                    <a:blip r:embed="rId8" cstate="print">
-                      <a:extLst>
-                        <a:ext uri="{28A0092B-C50C-407E-A947-70E740481C1C}">
-                          <a14:useLocalDpi xmlns:a14="http://schemas.microsoft.com/office/drawing/2010/main" val="0"/>
-                        </a:ext>
-                      </a:extLst>
-                    </a:blip>
-                    <a:srcRect/>
-                    <a:stretch>
-                      <a:fillRect/>
-                    </a:stretch>
-                  </pic:blipFill>
-                  <pic:spPr bwMode="auto">
-                    <a:xfrm>
-                      <a:off x="0" y="0"/>
-                      <a:ext cx="650407" cy="464820"/>
-                    </a:xfrm>
-                    <a:prstGeom prst="rect">
-                      <a:avLst/>
-                    </a:prstGeom>
-                    <a:noFill/>
-                    <a:ln>
-                      <a:noFill/>
-                    </a:ln>
-                  </pic:spPr>
-                </pic:pic>
-              </a:graphicData>
-            </a:graphic>
-            <wp14:sizeRelH relativeFrom="margin">
-              <wp14:pctWidth>0</wp14:pctWidth>
-            </wp14:sizeRelH>
-            <wp14:sizeRelV relativeFrom="margin">
-              <wp14:pctHeight>0</wp14:pctHeight>
-            </wp14:sizeRelV>
-          </wp:anchor>
-        </w:drawing>
-      </w:r>
-      <w:r>
-        <w:rPr>
-          <w:rFonts w:cs="Times New Roman"/>
-          <w:color w:val="000000" w:themeColor="text1"/>
-          <w:szCs w:val="24"/>
-        </w:rPr>
-        <w:t xml:space="preserve">             </w:t>
-      </w:r>
-      <w:r>
-        <w:rPr>
-          <w:rFonts w:cs="Times New Roman"/>
-          <w:color w:val="000000" w:themeColor="text1"/>
-          <w:szCs w:val="24"/>
-        </w:rPr>
-        <w:t xml:space="preserve">  </w:t>
-      </w:r>
-      <w:r>
-        <w:rPr>
-          <w:rFonts w:cs="Times New Roman"/>
-          <w:color w:val="000000" w:themeColor="text1"/>
-          <w:szCs w:val="24"/>
-        </w:rPr>
-        <w:t>KT khách hàng</w:t>
-      </w:r>
-      <w:r>
-        <w:rPr>
-          <w:rFonts w:cs="Times New Roman"/>
-          <w:color w:val="000000" w:themeColor="text1"/>
-          <w:szCs w:val="24"/>
-        </w:rPr>
-        <w:tab/>
-      </w:r>
-      <w:r>
-        <w:rPr>
-          <w:rFonts w:cs="Times New Roman"/>
-          <w:color w:val="000000" w:themeColor="text1"/>
-          <w:szCs w:val="24"/>
-        </w:rPr>
-        <w:tab/>
-      </w:r>
-      <w:r>
-        <w:rPr>
-          <w:rFonts w:cs="Times New Roman"/>
-          <w:color w:val="000000" w:themeColor="text1"/>
-          <w:szCs w:val="24"/>
-        </w:rPr>
-        <w:tab/>
-      </w:r>
-      <w:r>
-        <w:rPr>
-          <w:rFonts w:cs="Times New Roman"/>
-          <w:color w:val="000000" w:themeColor="text1"/>
-          <w:szCs w:val="24"/>
-        </w:rPr>
-        <w:tab/>
-        <w:t>Nhân viên tiếp nhận khiếu nại</w:t>
-      </w:r>
-    </w:p>
-    <w:p>
-      <w:pPr>
-        <w:spacing w:after="240" w:line="276" w:lineRule="auto"/>
-        <w:jc w:val="both"/>
-        <w:rPr>
-          <w:rFonts w:cs="Times New Roman"/>
-          <w:color w:val="000000" w:themeColor="text1"/>
-          <w:szCs w:val="24"/>
-        </w:rPr>
-      </w:pPr>
-      <w:r>
-        <w:rPr>
-          <w:rFonts w:cs="Times New Roman"/>
-          <w:color w:val="000000" w:themeColor="text1"/>
-          <w:szCs w:val="24"/>
-        </w:rPr>
-        <w:t xml:space="preserve">                       </w:t>
-      </w:r>
-    </w:p>
-    <w:p>
-      <w:pPr>
-        <w:spacing w:after="240" w:line="276" w:lineRule="auto"/>
-        <w:jc w:val="both"/>
-        <w:rPr>
-          <w:rFonts w:cs="Times New Roman"/>
-          <w:color w:val="000000" w:themeColor="text1"/>
-          <w:szCs w:val="24"/>
-        </w:rPr>
-      </w:pPr>
-      <w:r>
-        <w:rPr>
-          <w:rFonts w:cs="Times New Roman"/>
-          <w:color w:val="000000" w:themeColor="text1"/>
-          <w:szCs w:val="24"/>
-        </w:rPr>
-        <w:t xml:space="preserve">            Nguyễn Duy Hải</w:t>
-      </w:r>
-      <w:r>
-        <w:rPr>
-          <w:rFonts w:cs="Times New Roman"/>
-          <w:color w:val="000000" w:themeColor="text1"/>
-          <w:szCs w:val="24"/>
-        </w:rPr>
-        <w:t xml:space="preserve">      </w:t>
-      </w:r>
-      <w:r>
-        <w:rPr>
-          <w:rFonts w:cs="Times New Roman"/>
-          <w:color w:val="000000" w:themeColor="text1"/>
-          <w:szCs w:val="24"/>
-        </w:rPr>
-        <w:t xml:space="preserve">                                     </w:t>
-      </w:r>
-      <w:r>
-        <w:rPr>
-          <w:rFonts w:cs="Times New Roman"/>
-          <w:color w:val="000000" w:themeColor="text1"/>
-          <w:szCs w:val="24"/>
-        </w:rPr>
-        <w:t xml:space="preserve">            </w:t>
-      </w:r>
-      <w:r>
-        <w:rPr>
-          <w:rFonts w:cs="Times New Roman"/>
-          <w:color w:val="000000" w:themeColor="text1"/>
-          <w:szCs w:val="24"/>
-        </w:rPr>
-        <w:t xml:space="preserve">Nguyễn Duy Hải                                                                          </w:t>
-      </w:r>
-      <w:r>
-        <w:rPr>
-          <w:rFonts w:cs="Times New Roman"/>
-          <w:color w:val="000000" w:themeColor="text1"/>
-          <w:szCs w:val="24"/>
-        </w:rPr>
-        <w:t xml:space="preserve">        </w:t>
-      </w:r>
     </w:p>
     <w:sectPr>
       <w:pgSz w:w="11907" w:h="16840"/>

</xml_diff>